<commit_message>
Erweiter von DataTyp und DataObject; Erstellen von MainData; Python Scripte können jetzt ausgeführt werden; utilis zu pipeline_utilis; hinzufügen von read_file()
</commit_message>
<xml_diff>
--- a/Planung/Objekt.docx
+++ b/Planung/Objekt.docx
@@ -237,6 +237,20 @@
     <w:p>
       <w:pPr>
         <w:pStyle w:val="Listenabsatz"/>
+        <w:numPr>
+          <w:ilvl w:val="1"/>
+          <w:numId w:val="10"/>
+        </w:numPr>
+      </w:pPr>
+      <w:proofErr w:type="spellStart"/>
+      <w:r>
+        <w:t>Pc_Cache</w:t>
+      </w:r>
+      <w:proofErr w:type="spellEnd"/>
+    </w:p>
+    <w:p>
+      <w:pPr>
+        <w:pStyle w:val="Listenabsatz"/>
         <w:ind w:left="1440"/>
       </w:pPr>
     </w:p>
@@ -296,6 +310,20 @@
     </w:p>
     <w:p>
       <w:pPr>
+        <w:pStyle w:val="Listenabsatz"/>
+        <w:numPr>
+          <w:ilvl w:val="1"/>
+          <w:numId w:val="3"/>
+        </w:numPr>
+      </w:pPr>
+      <w:proofErr w:type="spellStart"/>
+      <w:r>
+        <w:t>Pc_Cache</w:t>
+      </w:r>
+      <w:proofErr w:type="spellEnd"/>
+    </w:p>
+    <w:p>
+      <w:pPr>
         <w:ind w:firstLine="708"/>
       </w:pPr>
       <w:r>
@@ -374,6 +402,20 @@
       <w:pPr>
         <w:pStyle w:val="Listenabsatz"/>
         <w:numPr>
+          <w:ilvl w:val="1"/>
+          <w:numId w:val="4"/>
+        </w:numPr>
+      </w:pPr>
+      <w:proofErr w:type="spellStart"/>
+      <w:r>
+        <w:t>Pc_Cache</w:t>
+      </w:r>
+      <w:proofErr w:type="spellEnd"/>
+    </w:p>
+    <w:p>
+      <w:pPr>
+        <w:pStyle w:val="Listenabsatz"/>
+        <w:numPr>
           <w:ilvl w:val="0"/>
           <w:numId w:val="4"/>
         </w:numPr>
@@ -441,6 +483,20 @@
       </w:r>
     </w:p>
     <w:p>
+      <w:pPr>
+        <w:pStyle w:val="Listenabsatz"/>
+        <w:numPr>
+          <w:ilvl w:val="2"/>
+          <w:numId w:val="5"/>
+        </w:numPr>
+      </w:pPr>
+      <w:proofErr w:type="spellStart"/>
+      <w:r>
+        <w:t>Pc_Cache</w:t>
+      </w:r>
+      <w:proofErr w:type="spellEnd"/>
+    </w:p>
+    <w:p>
       <w:r>
         <w:t>Soll gelöscht werden:</w:t>
       </w:r>
@@ -471,6 +527,7 @@
         </w:numPr>
       </w:pPr>
       <w:r>
+        <w:lastRenderedPageBreak/>
         <w:t>Speicherort</w:t>
       </w:r>
     </w:p>
@@ -510,6 +567,20 @@
       <w:pPr>
         <w:pStyle w:val="Listenabsatz"/>
         <w:numPr>
+          <w:ilvl w:val="1"/>
+          <w:numId w:val="6"/>
+        </w:numPr>
+      </w:pPr>
+      <w:proofErr w:type="spellStart"/>
+      <w:r>
+        <w:t>Pc_Cache</w:t>
+      </w:r>
+      <w:proofErr w:type="spellEnd"/>
+    </w:p>
+    <w:p>
+      <w:pPr>
+        <w:pStyle w:val="Listenabsatz"/>
+        <w:numPr>
           <w:ilvl w:val="0"/>
           <w:numId w:val="6"/>
         </w:numPr>
@@ -520,7 +591,6 @@
     </w:p>
     <w:p>
       <w:r>
-        <w:lastRenderedPageBreak/>
         <w:t>Verschieben(</w:t>
       </w:r>
       <w:proofErr w:type="spellStart"/>
@@ -599,6 +669,20 @@
       <w:pPr>
         <w:pStyle w:val="Listenabsatz"/>
         <w:numPr>
+          <w:ilvl w:val="1"/>
+          <w:numId w:val="9"/>
+        </w:numPr>
+      </w:pPr>
+      <w:proofErr w:type="spellStart"/>
+      <w:r>
+        <w:t>Pc_Cache</w:t>
+      </w:r>
+      <w:proofErr w:type="spellEnd"/>
+    </w:p>
+    <w:p>
+      <w:pPr>
+        <w:pStyle w:val="Listenabsatz"/>
+        <w:numPr>
           <w:ilvl w:val="0"/>
           <w:numId w:val="9"/>
         </w:numPr>
@@ -765,6 +849,20 @@
       <w:pPr>
         <w:pStyle w:val="Listenabsatz"/>
         <w:numPr>
+          <w:ilvl w:val="1"/>
+          <w:numId w:val="11"/>
+        </w:numPr>
+      </w:pPr>
+      <w:proofErr w:type="spellStart"/>
+      <w:r>
+        <w:t>Pc_Cache</w:t>
+      </w:r>
+      <w:proofErr w:type="spellEnd"/>
+    </w:p>
+    <w:p>
+      <w:pPr>
+        <w:pStyle w:val="Listenabsatz"/>
+        <w:numPr>
           <w:ilvl w:val="0"/>
           <w:numId w:val="11"/>
         </w:numPr>
@@ -784,8 +882,6 @@
       <w:r>
         <w:t>Return String</w:t>
       </w:r>
-      <w:bookmarkStart w:id="0" w:name="_GoBack"/>
-      <w:bookmarkEnd w:id="0"/>
     </w:p>
     <w:p>
       <w:r>
@@ -1042,6 +1138,20 @@
       <w:pPr>
         <w:pStyle w:val="Listenabsatz"/>
         <w:numPr>
+          <w:ilvl w:val="2"/>
+          <w:numId w:val="12"/>
+        </w:numPr>
+      </w:pPr>
+      <w:proofErr w:type="spellStart"/>
+      <w:r>
+        <w:t>Pc_Cache</w:t>
+      </w:r>
+      <w:proofErr w:type="spellEnd"/>
+    </w:p>
+    <w:p>
+      <w:pPr>
+        <w:pStyle w:val="Listenabsatz"/>
+        <w:numPr>
           <w:ilvl w:val="0"/>
           <w:numId w:val="13"/>
         </w:numPr>
@@ -1054,6 +1164,7 @@
         <w:rPr>
           <w:lang w:val="en-US"/>
         </w:rPr>
+        <w:lastRenderedPageBreak/>
         <w:t>Ausgabe</w:t>
       </w:r>
       <w:proofErr w:type="spellEnd"/>
@@ -1205,7 +1316,6 @@
         </w:numPr>
       </w:pPr>
       <w:r>
-        <w:lastRenderedPageBreak/>
         <w:t>Lokal Cache Speicherort</w:t>
       </w:r>
     </w:p>
@@ -1408,16 +1518,38 @@
         <w:rPr>
           <w:lang w:val="en-US"/>
         </w:rPr>
-        <w:t>args</w:t>
-      </w:r>
-      <w:proofErr w:type="spellEnd"/>
-    </w:p>
-    <w:p>
-      <w:pPr>
+        <w:t>A</w:t>
+      </w:r>
+      <w:r>
         <w:rPr>
           <w:lang w:val="en-US"/>
         </w:rPr>
-      </w:pPr>
+        <w:t>rgs</w:t>
+      </w:r>
+      <w:proofErr w:type="spellEnd"/>
+    </w:p>
+    <w:p>
+      <w:pPr>
+        <w:pStyle w:val="Listenabsatz"/>
+        <w:numPr>
+          <w:ilvl w:val="2"/>
+          <w:numId w:val="12"/>
+        </w:numPr>
+      </w:pPr>
+      <w:proofErr w:type="spellStart"/>
+      <w:r>
+        <w:t>Pc_Cache</w:t>
+      </w:r>
+      <w:proofErr w:type="spellEnd"/>
+    </w:p>
+    <w:p>
+      <w:pPr>
+        <w:rPr>
+          <w:lang w:val="en-US"/>
+        </w:rPr>
+      </w:pPr>
+      <w:bookmarkStart w:id="0" w:name="_GoBack"/>
+      <w:bookmarkEnd w:id="0"/>
     </w:p>
     <w:p>
       <w:pPr>

</xml_diff>